<commit_message>
ajustando os arquivos da pasta docs
</commit_message>
<xml_diff>
--- a/docs/documentacao-do-projeto.docx
+++ b/docs/documentacao-do-projeto.docx
@@ -718,6 +718,21 @@
         <w:rPr>
           <w:rFonts w:ascii="Arial" w:hAnsi="Arial"/>
         </w:rPr>
+        <w:t>Regra de negócio</w:t>
+      </w:r>
+    </w:p>
+    <w:p>
+      <w:pPr>
+        <w:pStyle w:val="Normal"/>
+        <w:rPr>
+          <w:rFonts w:ascii="Arial" w:hAnsi="Arial"/>
+        </w:rPr>
+      </w:pPr>
+      <w:r>
+        <w:rPr>
+          <w:rFonts w:ascii="Arial" w:hAnsi="Arial"/>
+        </w:rPr>
+        <w:t>CPF → O CPF deve ser único, não pode dois funcionário tendo cadastrado o mesmo CPF.</w:t>
       </w:r>
     </w:p>
     <w:p>
@@ -1428,14 +1443,10 @@
     <w:p>
       <w:pPr>
         <w:pStyle w:val="Normal"/>
-        <w:rPr>
-          <w:rFonts w:ascii="Arial" w:hAnsi="Arial"/>
-        </w:rPr>
-      </w:pPr>
-      <w:r>
-        <w:rPr>
-          <w:rFonts w:ascii="Arial" w:hAnsi="Arial"/>
-        </w:rPr>
+        <w:rPr/>
+      </w:pPr>
+      <w:r>
+        <w:rPr/>
         <w:drawing>
           <wp:anchor behindDoc="0" distT="0" distB="0" distL="0" distR="0" simplePos="0" locked="0" layoutInCell="1" allowOverlap="1" relativeHeight="8">
             <wp:simplePos x="0" y="0"/>
@@ -1490,6 +1501,7 @@
       <w:pgNumType w:fmt="decimal"/>
       <w:formProt w:val="false"/>
       <w:textDirection w:val="lrTb"/>
+      <w:docGrid w:type="default" w:linePitch="100" w:charSpace="0"/>
     </w:sectPr>
   </w:body>
 </w:document>
@@ -1751,15 +1763,12 @@
       <w:rPr>
         <w:rFonts w:ascii="Liberation Serif" w:hAnsi="Liberation Serif" w:eastAsia="DejaVu Sans" w:cs="FreeSans"/>
         <w:kern w:val="2"/>
-        <w:sz w:val="24"/>
         <w:szCs w:val="24"/>
         <w:lang w:val="pt-BR" w:eastAsia="zh-CN" w:bidi="hi-IN"/>
       </w:rPr>
     </w:rPrDefault>
     <w:pPrDefault>
-      <w:pPr>
-        <w:widowControl/>
-      </w:pPr>
+      <w:pPr/>
     </w:pPrDefault>
   </w:docDefaults>
   <w:style w:type="paragraph" w:styleId="Normal">
@@ -1767,6 +1776,8 @@
     <w:qFormat/>
     <w:pPr>
       <w:widowControl/>
+      <w:bidi w:val="0"/>
+      <w:jc w:val="left"/>
     </w:pPr>
     <w:rPr>
       <w:rFonts w:ascii="Liberation Serif" w:hAnsi="Liberation Serif" w:eastAsia="DejaVu Sans" w:cs="FreeSans"/>
@@ -1790,6 +1801,76 @@
       <w:color w:val="000080"/>
       <w:u w:val="single"/>
       <w:lang w:val="zxx" w:eastAsia="zxx" w:bidi="zxx"/>
+    </w:rPr>
+  </w:style>
+  <w:style w:type="character" w:styleId="ListLabel1">
+    <w:name w:val="ListLabel 1"/>
+    <w:qFormat/>
+    <w:rPr>
+      <w:rFonts w:ascii="Arial" w:hAnsi="Arial" w:cs="OpenSymbol"/>
+    </w:rPr>
+  </w:style>
+  <w:style w:type="character" w:styleId="ListLabel2">
+    <w:name w:val="ListLabel 2"/>
+    <w:qFormat/>
+    <w:rPr>
+      <w:rFonts w:cs="OpenSymbol"/>
+    </w:rPr>
+  </w:style>
+  <w:style w:type="character" w:styleId="ListLabel3">
+    <w:name w:val="ListLabel 3"/>
+    <w:qFormat/>
+    <w:rPr>
+      <w:rFonts w:cs="OpenSymbol"/>
+    </w:rPr>
+  </w:style>
+  <w:style w:type="character" w:styleId="ListLabel4">
+    <w:name w:val="ListLabel 4"/>
+    <w:qFormat/>
+    <w:rPr>
+      <w:rFonts w:cs="OpenSymbol"/>
+    </w:rPr>
+  </w:style>
+  <w:style w:type="character" w:styleId="ListLabel5">
+    <w:name w:val="ListLabel 5"/>
+    <w:qFormat/>
+    <w:rPr>
+      <w:rFonts w:cs="OpenSymbol"/>
+    </w:rPr>
+  </w:style>
+  <w:style w:type="character" w:styleId="ListLabel6">
+    <w:name w:val="ListLabel 6"/>
+    <w:qFormat/>
+    <w:rPr>
+      <w:rFonts w:cs="OpenSymbol"/>
+    </w:rPr>
+  </w:style>
+  <w:style w:type="character" w:styleId="ListLabel7">
+    <w:name w:val="ListLabel 7"/>
+    <w:qFormat/>
+    <w:rPr>
+      <w:rFonts w:cs="OpenSymbol"/>
+    </w:rPr>
+  </w:style>
+  <w:style w:type="character" w:styleId="ListLabel8">
+    <w:name w:val="ListLabel 8"/>
+    <w:qFormat/>
+    <w:rPr>
+      <w:rFonts w:cs="OpenSymbol"/>
+    </w:rPr>
+  </w:style>
+  <w:style w:type="character" w:styleId="ListLabel9">
+    <w:name w:val="ListLabel 9"/>
+    <w:qFormat/>
+    <w:rPr>
+      <w:rFonts w:cs="OpenSymbol"/>
+    </w:rPr>
+  </w:style>
+  <w:style w:type="character" w:styleId="ListLabel10">
+    <w:name w:val="ListLabel 10"/>
+    <w:qFormat/>
+    <w:rPr>
+      <w:rFonts w:ascii="Arial" w:hAnsi="Arial"/>
     </w:rPr>
   </w:style>
   <w:style w:type="paragraph" w:styleId="Ttulo">

</xml_diff>